<commit_message>
Added Batuhan to the list of contributors
</commit_message>
<xml_diff>
--- a/Features/Features Checklist.docx
+++ b/Features/Features Checklist.docx
@@ -220,7 +220,6 @@
           <w:szCs w:val="28"/>
         </w:rPr>
       </w:pPr>
-      <w:proofErr w:type="spellStart"/>
       <w:r>
         <w:rPr>
           <w:rFonts w:cs="Arial"/>
@@ -229,7 +228,6 @@
         </w:rPr>
         <w:t>Jaskanwal</w:t>
       </w:r>
-      <w:proofErr w:type="spellEnd"/>
       <w:r>
         <w:rPr>
           <w:rFonts w:cs="Arial"/>
@@ -238,6 +236,27 @@
         </w:rPr>
         <w:t xml:space="preserve"> Singh Mundra</w:t>
       </w:r>
+    </w:p>
+    <w:p>
+      <w:pPr>
+        <w:spacing w:after="120"/>
+        <w:jc w:val="center"/>
+        <w:rPr>
+          <w:rFonts w:cs="Arial"/>
+          <w:sz w:val="28"/>
+          <w:szCs w:val="28"/>
+        </w:rPr>
+      </w:pPr>
+      <w:r>
+        <w:rPr>
+          <w:rFonts w:cs="Arial"/>
+          <w:sz w:val="28"/>
+          <w:szCs w:val="28"/>
+        </w:rPr>
+        <w:t>Batuhan Lal</w:t>
+      </w:r>
+      <w:bookmarkStart w:id="0" w:name="_GoBack"/>
+      <w:bookmarkEnd w:id="0"/>
     </w:p>
     <w:p>
       <w:pPr>
@@ -1629,13 +1648,8 @@
               <w:t>Program is divided using</w:t>
             </w:r>
             <w:r>
-              <w:t xml:space="preserve"> </w:t>
-            </w:r>
-            <w:proofErr w:type="spellStart"/>
-            <w:r>
-              <w:t>subVI’s</w:t>
-            </w:r>
-            <w:proofErr w:type="spellEnd"/>
+              <w:t xml:space="preserve"> subVI’s</w:t>
+            </w:r>
           </w:p>
           <w:p/>
         </w:tc>
@@ -1814,15 +1828,7 @@
           </w:tcPr>
           <w:p>
             <w:r>
-              <w:t xml:space="preserve">Save scope screen as </w:t>
-            </w:r>
-            <w:proofErr w:type="spellStart"/>
-            <w:r>
-              <w:t>png</w:t>
-            </w:r>
-            <w:proofErr w:type="spellEnd"/>
-            <w:r>
-              <w:t xml:space="preserve"> </w:t>
+              <w:t xml:space="preserve">Save scope screen as png </w:t>
             </w:r>
           </w:p>
         </w:tc>
@@ -1941,8 +1947,6 @@
       <w:pPr>
         <w:pStyle w:val="Title"/>
       </w:pPr>
-      <w:bookmarkStart w:id="0" w:name="_GoBack"/>
-      <w:bookmarkEnd w:id="0"/>
     </w:p>
     <w:sectPr>
       <w:headerReference w:type="default" r:id="rId6"/>

</xml_diff>

<commit_message>
Added Test files folder
</commit_message>
<xml_diff>
--- a/Features/Features Checklist.docx
+++ b/Features/Features Checklist.docx
@@ -4,7 +4,6 @@
   <w:body>
     <w:p>
       <w:pPr>
-        <w:jc w:val="center"/>
         <w:rPr>
           <w:rFonts w:cs="Arial"/>
           <w:b/>
@@ -220,6 +219,7 @@
           <w:szCs w:val="28"/>
         </w:rPr>
       </w:pPr>
+      <w:proofErr w:type="spellStart"/>
       <w:r>
         <w:rPr>
           <w:rFonts w:cs="Arial"/>
@@ -228,6 +228,7 @@
         </w:rPr>
         <w:t>Jaskanwal</w:t>
       </w:r>
+      <w:proofErr w:type="spellEnd"/>
       <w:r>
         <w:rPr>
           <w:rFonts w:cs="Arial"/>
@@ -247,16 +248,24 @@
           <w:szCs w:val="28"/>
         </w:rPr>
       </w:pPr>
+      <w:proofErr w:type="spellStart"/>
       <w:r>
         <w:rPr>
           <w:rFonts w:cs="Arial"/>
           <w:sz w:val="28"/>
           <w:szCs w:val="28"/>
         </w:rPr>
-        <w:t>Batuhan Lal</w:t>
+        <w:t>Batuhan</w:t>
       </w:r>
-      <w:bookmarkStart w:id="0" w:name="_GoBack"/>
-      <w:bookmarkEnd w:id="0"/>
+      <w:proofErr w:type="spellEnd"/>
+      <w:r>
+        <w:rPr>
+          <w:rFonts w:cs="Arial"/>
+          <w:sz w:val="28"/>
+          <w:szCs w:val="28"/>
+        </w:rPr>
+        <w:t xml:space="preserve"> Lal</w:t>
+      </w:r>
     </w:p>
     <w:p>
       <w:pPr>
@@ -731,7 +740,10 @@
           <w:tcPr>
             <w:tcW w:w="1194" w:type="dxa"/>
           </w:tcPr>
-          <w:p/>
+          <w:p>
+            <w:bookmarkStart w:id="0" w:name="_GoBack"/>
+            <w:bookmarkEnd w:id="0"/>
+          </w:p>
         </w:tc>
       </w:tr>
       <w:tr>
@@ -1648,8 +1660,13 @@
               <w:t>Program is divided using</w:t>
             </w:r>
             <w:r>
-              <w:t xml:space="preserve"> subVI’s</w:t>
-            </w:r>
+              <w:t xml:space="preserve"> </w:t>
+            </w:r>
+            <w:proofErr w:type="spellStart"/>
+            <w:r>
+              <w:t>subVI’s</w:t>
+            </w:r>
+            <w:proofErr w:type="spellEnd"/>
           </w:p>
           <w:p/>
         </w:tc>
@@ -1828,7 +1845,15 @@
           </w:tcPr>
           <w:p>
             <w:r>
-              <w:t xml:space="preserve">Save scope screen as png </w:t>
+              <w:t xml:space="preserve">Save scope screen as </w:t>
+            </w:r>
+            <w:proofErr w:type="spellStart"/>
+            <w:r>
+              <w:t>png</w:t>
+            </w:r>
+            <w:proofErr w:type="spellEnd"/>
+            <w:r>
+              <w:t xml:space="preserve"> </w:t>
             </w:r>
           </w:p>
         </w:tc>

</xml_diff>